<commit_message>
INTRODUCCION Y CASOS DE USO
Introducción y Actualización del Diagrama UML Casos de Uso
</commit_message>
<xml_diff>
--- a/Gpo15_SondeoPrecios_PHPCodeigniter.docx
+++ b/Gpo15_SondeoPrecios_PHPCodeigniter.docx
@@ -510,27 +510,7 @@
           <w:sz w:val="40"/>
           <w:szCs w:val="32"/>
         </w:rPr>
-        <w:t xml:space="preserve">PROYECTO DE DESARROLLO CON </w:t>
-      </w:r>
-      <w:proofErr w:type="spellStart"/>
-      <w:r>
-        <w:rPr>
-          <w:rFonts w:cs="Times New Roman"/>
-          <w:b/>
-          <w:sz w:val="40"/>
-          <w:szCs w:val="32"/>
-        </w:rPr>
-        <w:t>SCRUM</w:t>
-      </w:r>
-      <w:proofErr w:type="spellEnd"/>
-      <w:r>
-        <w:rPr>
-          <w:rFonts w:cs="Times New Roman"/>
-          <w:b/>
-          <w:sz w:val="40"/>
-          <w:szCs w:val="32"/>
-        </w:rPr>
-        <w:t xml:space="preserve"> </w:t>
+        <w:t xml:space="preserve">PROYECTO DE DESARROLLO CON SCRUM </w:t>
       </w:r>
     </w:p>
     <w:p>
@@ -810,6 +790,8 @@
           <w:rFonts w:cs="Times New Roman"/>
         </w:rPr>
       </w:pPr>
+      <w:bookmarkStart w:id="0" w:name="_GoBack"/>
+      <w:bookmarkEnd w:id="0"/>
     </w:p>
     <w:tbl>
       <w:tblPr>
@@ -1240,8 +1222,6 @@
             </w:rPr>
             <w:t>Tabla De Contenido</w:t>
           </w:r>
-          <w:bookmarkStart w:id="0" w:name="_GoBack"/>
-          <w:bookmarkEnd w:id="0"/>
         </w:p>
         <w:p>
           <w:pPr>
@@ -1265,7 +1245,7 @@
           <w:r>
             <w:fldChar w:fldCharType="separate"/>
           </w:r>
-          <w:hyperlink w:anchor="_Toc20155319" w:history="1">
+          <w:hyperlink w:anchor="_Toc20414986" w:history="1">
             <w:r>
               <w:rPr>
                 <w:rStyle w:val="Hipervnculo"/>
@@ -1292,7 +1272,7 @@
                 <w:noProof/>
                 <w:webHidden/>
               </w:rPr>
-              <w:instrText xml:space="preserve"> PAGEREF _Toc20155319 \h </w:instrText>
+              <w:instrText xml:space="preserve"> PAGEREF _Toc20414986 \h </w:instrText>
             </w:r>
             <w:r>
               <w:rPr>
@@ -1336,7 +1316,7 @@
               <w:lang w:eastAsia="es-SV"/>
             </w:rPr>
           </w:pPr>
-          <w:hyperlink w:anchor="_Toc20155320" w:history="1">
+          <w:hyperlink w:anchor="_Toc20414987" w:history="1">
             <w:r>
               <w:rPr>
                 <w:rStyle w:val="Hipervnculo"/>
@@ -1363,7 +1343,7 @@
                 <w:noProof/>
                 <w:webHidden/>
               </w:rPr>
-              <w:instrText xml:space="preserve"> PAGEREF _Toc20155320 \h </w:instrText>
+              <w:instrText xml:space="preserve"> PAGEREF _Toc20414987 \h </w:instrText>
             </w:r>
             <w:r>
               <w:rPr>
@@ -1407,7 +1387,7 @@
               <w:lang w:eastAsia="es-SV"/>
             </w:rPr>
           </w:pPr>
-          <w:hyperlink w:anchor="_Toc20155321" w:history="1">
+          <w:hyperlink w:anchor="_Toc20414988" w:history="1">
             <w:r>
               <w:rPr>
                 <w:rStyle w:val="Hipervnculo"/>
@@ -1434,7 +1414,7 @@
                 <w:noProof/>
                 <w:webHidden/>
               </w:rPr>
-              <w:instrText xml:space="preserve"> PAGEREF _Toc20155321 \h </w:instrText>
+              <w:instrText xml:space="preserve"> PAGEREF _Toc20414988 \h </w:instrText>
             </w:r>
             <w:r>
               <w:rPr>
@@ -1478,7 +1458,7 @@
               <w:lang w:eastAsia="es-SV"/>
             </w:rPr>
           </w:pPr>
-          <w:hyperlink w:anchor="_Toc20155322" w:history="1">
+          <w:hyperlink w:anchor="_Toc20414989" w:history="1">
             <w:r>
               <w:rPr>
                 <w:rStyle w:val="Hipervnculo"/>
@@ -1505,7 +1485,7 @@
                 <w:noProof/>
                 <w:webHidden/>
               </w:rPr>
-              <w:instrText xml:space="preserve"> PAGEREF _Toc20155322 \h </w:instrText>
+              <w:instrText xml:space="preserve"> PAGEREF _Toc20414989 \h </w:instrText>
             </w:r>
             <w:r>
               <w:rPr>
@@ -1549,7 +1529,7 @@
               <w:lang w:eastAsia="es-SV"/>
             </w:rPr>
           </w:pPr>
-          <w:hyperlink w:anchor="_Toc20155323" w:history="1">
+          <w:hyperlink w:anchor="_Toc20414990" w:history="1">
             <w:r>
               <w:rPr>
                 <w:rStyle w:val="Hipervnculo"/>
@@ -1576,7 +1556,7 @@
                 <w:noProof/>
                 <w:webHidden/>
               </w:rPr>
-              <w:instrText xml:space="preserve"> PAGEREF _Toc20155323 \h </w:instrText>
+              <w:instrText xml:space="preserve"> PAGEREF _Toc20414990 \h </w:instrText>
             </w:r>
             <w:r>
               <w:rPr>
@@ -1620,7 +1600,7 @@
               <w:lang w:eastAsia="es-SV"/>
             </w:rPr>
           </w:pPr>
-          <w:hyperlink w:anchor="_Toc20155324" w:history="1">
+          <w:hyperlink w:anchor="_Toc20414991" w:history="1">
             <w:r>
               <w:rPr>
                 <w:rStyle w:val="Hipervnculo"/>
@@ -1647,7 +1627,7 @@
                 <w:noProof/>
                 <w:webHidden/>
               </w:rPr>
-              <w:instrText xml:space="preserve"> PAGEREF _Toc20155324 \h </w:instrText>
+              <w:instrText xml:space="preserve"> PAGEREF _Toc20414991 \h </w:instrText>
             </w:r>
             <w:r>
               <w:rPr>
@@ -1691,7 +1671,7 @@
               <w:lang w:eastAsia="es-SV"/>
             </w:rPr>
           </w:pPr>
-          <w:hyperlink w:anchor="_Toc20155325" w:history="1">
+          <w:hyperlink w:anchor="_Toc20414992" w:history="1">
             <w:r>
               <w:rPr>
                 <w:rStyle w:val="Hipervnculo"/>
@@ -1718,7 +1698,7 @@
                 <w:noProof/>
                 <w:webHidden/>
               </w:rPr>
-              <w:instrText xml:space="preserve"> PAGEREF _Toc20155325 \h </w:instrText>
+              <w:instrText xml:space="preserve"> PAGEREF _Toc20414992 \h </w:instrText>
             </w:r>
             <w:r>
               <w:rPr>
@@ -1762,7 +1742,7 @@
               <w:lang w:eastAsia="es-SV"/>
             </w:rPr>
           </w:pPr>
-          <w:hyperlink w:anchor="_Toc20155326" w:history="1">
+          <w:hyperlink w:anchor="_Toc20414993" w:history="1">
             <w:r>
               <w:rPr>
                 <w:rStyle w:val="Hipervnculo"/>
@@ -1789,7 +1769,7 @@
                 <w:noProof/>
                 <w:webHidden/>
               </w:rPr>
-              <w:instrText xml:space="preserve"> PAGEREF _Toc20155326 \h </w:instrText>
+              <w:instrText xml:space="preserve"> PAGEREF _Toc20414993 \h </w:instrText>
             </w:r>
             <w:r>
               <w:rPr>
@@ -1833,7 +1813,7 @@
               <w:lang w:eastAsia="es-SV"/>
             </w:rPr>
           </w:pPr>
-          <w:hyperlink w:anchor="_Toc20155327" w:history="1">
+          <w:hyperlink w:anchor="_Toc20414994" w:history="1">
             <w:r>
               <w:rPr>
                 <w:rStyle w:val="Hipervnculo"/>
@@ -1860,7 +1840,7 @@
                 <w:noProof/>
                 <w:webHidden/>
               </w:rPr>
-              <w:instrText xml:space="preserve"> PAGEREF _Toc20155327 \h </w:instrText>
+              <w:instrText xml:space="preserve"> PAGEREF _Toc20414994 \h </w:instrText>
             </w:r>
             <w:r>
               <w:rPr>
@@ -1905,7 +1885,7 @@
               <w:lang w:eastAsia="es-SV"/>
             </w:rPr>
           </w:pPr>
-          <w:hyperlink w:anchor="_Toc20155328" w:history="1">
+          <w:hyperlink w:anchor="_Toc20414995" w:history="1">
             <w:r>
               <w:rPr>
                 <w:rStyle w:val="Hipervnculo"/>
@@ -1948,7 +1928,7 @@
                 <w:noProof/>
                 <w:webHidden/>
               </w:rPr>
-              <w:instrText xml:space="preserve"> PAGEREF _Toc20155328 \h </w:instrText>
+              <w:instrText xml:space="preserve"> PAGEREF _Toc20414995 \h </w:instrText>
             </w:r>
             <w:r>
               <w:rPr>
@@ -1993,7 +1973,7 @@
               <w:lang w:eastAsia="es-SV"/>
             </w:rPr>
           </w:pPr>
-          <w:hyperlink w:anchor="_Toc20155329" w:history="1">
+          <w:hyperlink w:anchor="_Toc20414996" w:history="1">
             <w:r>
               <w:rPr>
                 <w:rStyle w:val="Hipervnculo"/>
@@ -2036,7 +2016,7 @@
                 <w:noProof/>
                 <w:webHidden/>
               </w:rPr>
-              <w:instrText xml:space="preserve"> PAGEREF _Toc20155329 \h </w:instrText>
+              <w:instrText xml:space="preserve"> PAGEREF _Toc20414996 \h </w:instrText>
             </w:r>
             <w:r>
               <w:rPr>
@@ -2081,7 +2061,7 @@
               <w:lang w:eastAsia="es-SV"/>
             </w:rPr>
           </w:pPr>
-          <w:hyperlink w:anchor="_Toc20155330" w:history="1">
+          <w:hyperlink w:anchor="_Toc20414997" w:history="1">
             <w:r>
               <w:rPr>
                 <w:rStyle w:val="Hipervnculo"/>
@@ -2124,7 +2104,7 @@
                 <w:noProof/>
                 <w:webHidden/>
               </w:rPr>
-              <w:instrText xml:space="preserve"> PAGEREF _Toc20155330 \h </w:instrText>
+              <w:instrText xml:space="preserve"> PAGEREF _Toc20414997 \h </w:instrText>
             </w:r>
             <w:r>
               <w:rPr>
@@ -2169,7 +2149,7 @@
               <w:lang w:eastAsia="es-SV"/>
             </w:rPr>
           </w:pPr>
-          <w:hyperlink w:anchor="_Toc20155331" w:history="1">
+          <w:hyperlink w:anchor="_Toc20414998" w:history="1">
             <w:r>
               <w:rPr>
                 <w:rStyle w:val="Hipervnculo"/>
@@ -2212,7 +2192,7 @@
                 <w:noProof/>
                 <w:webHidden/>
               </w:rPr>
-              <w:instrText xml:space="preserve"> PAGEREF _Toc20155331 \h </w:instrText>
+              <w:instrText xml:space="preserve"> PAGEREF _Toc20414998 \h </w:instrText>
             </w:r>
             <w:r>
               <w:rPr>
@@ -2256,7 +2236,7 @@
               <w:lang w:eastAsia="es-SV"/>
             </w:rPr>
           </w:pPr>
-          <w:hyperlink w:anchor="_Toc20155332" w:history="1">
+          <w:hyperlink w:anchor="_Toc20414999" w:history="1">
             <w:r>
               <w:rPr>
                 <w:rStyle w:val="Hipervnculo"/>
@@ -2283,7 +2263,7 @@
                 <w:noProof/>
                 <w:webHidden/>
               </w:rPr>
-              <w:instrText xml:space="preserve"> PAGEREF _Toc20155332 \h </w:instrText>
+              <w:instrText xml:space="preserve"> PAGEREF _Toc20414999 \h </w:instrText>
             </w:r>
             <w:r>
               <w:rPr>
@@ -2327,7 +2307,7 @@
               <w:lang w:eastAsia="es-SV"/>
             </w:rPr>
           </w:pPr>
-          <w:hyperlink w:anchor="_Toc20155333" w:history="1">
+          <w:hyperlink w:anchor="_Toc20415000" w:history="1">
             <w:r>
               <w:rPr>
                 <w:rStyle w:val="Hipervnculo"/>
@@ -2354,7 +2334,7 @@
                 <w:noProof/>
                 <w:webHidden/>
               </w:rPr>
-              <w:instrText xml:space="preserve"> PAGEREF _Toc20155333 \h </w:instrText>
+              <w:instrText xml:space="preserve"> PAGEREF _Toc20415000 \h </w:instrText>
             </w:r>
             <w:r>
               <w:rPr>
@@ -2399,7 +2379,7 @@
               <w:lang w:eastAsia="es-SV"/>
             </w:rPr>
           </w:pPr>
-          <w:hyperlink w:anchor="_Toc20155334" w:history="1">
+          <w:hyperlink w:anchor="_Toc20415001" w:history="1">
             <w:r>
               <w:rPr>
                 <w:rStyle w:val="Hipervnculo"/>
@@ -2442,7 +2422,7 @@
                 <w:noProof/>
                 <w:webHidden/>
               </w:rPr>
-              <w:instrText xml:space="preserve"> PAGEREF _Toc20155334 \h </w:instrText>
+              <w:instrText xml:space="preserve"> PAGEREF _Toc20415001 \h </w:instrText>
             </w:r>
             <w:r>
               <w:rPr>
@@ -2487,7 +2467,7 @@
               <w:lang w:eastAsia="es-SV"/>
             </w:rPr>
           </w:pPr>
-          <w:hyperlink w:anchor="_Toc20155335" w:history="1">
+          <w:hyperlink w:anchor="_Toc20415002" w:history="1">
             <w:r>
               <w:rPr>
                 <w:rStyle w:val="Hipervnculo"/>
@@ -2530,7 +2510,7 @@
                 <w:noProof/>
                 <w:webHidden/>
               </w:rPr>
-              <w:instrText xml:space="preserve"> PAGEREF _Toc20155335 \h </w:instrText>
+              <w:instrText xml:space="preserve"> PAGEREF _Toc20415002 \h </w:instrText>
             </w:r>
             <w:r>
               <w:rPr>
@@ -2574,7 +2554,7 @@
               <w:lang w:eastAsia="es-SV"/>
             </w:rPr>
           </w:pPr>
-          <w:hyperlink w:anchor="_Toc20155336" w:history="1">
+          <w:hyperlink w:anchor="_Toc20415003" w:history="1">
             <w:r>
               <w:rPr>
                 <w:rStyle w:val="Hipervnculo"/>
@@ -2601,7 +2581,7 @@
                 <w:noProof/>
                 <w:webHidden/>
               </w:rPr>
-              <w:instrText xml:space="preserve"> PAGEREF _Toc20155336 \h </w:instrText>
+              <w:instrText xml:space="preserve"> PAGEREF _Toc20415003 \h </w:instrText>
             </w:r>
             <w:r>
               <w:rPr>
@@ -2646,7 +2626,7 @@
               <w:lang w:eastAsia="es-SV"/>
             </w:rPr>
           </w:pPr>
-          <w:hyperlink w:anchor="_Toc20155337" w:history="1">
+          <w:hyperlink w:anchor="_Toc20415004" w:history="1">
             <w:r>
               <w:rPr>
                 <w:rStyle w:val="Hipervnculo"/>
@@ -2668,7 +2648,7 @@
                 <w:rStyle w:val="Hipervnculo"/>
                 <w:noProof/>
               </w:rPr>
-              <w:t>Diagramas utilizados en las tareas del Ciclo de vida del sistema (el mas importante)</w:t>
+              <w:t>Diagramas utilizados en las tareas del Ciclo de vida del sistema (el MÁS importante)</w:t>
             </w:r>
             <w:r>
               <w:rPr>
@@ -2689,7 +2669,7 @@
                 <w:noProof/>
                 <w:webHidden/>
               </w:rPr>
-              <w:instrText xml:space="preserve"> PAGEREF _Toc20155337 \h </w:instrText>
+              <w:instrText xml:space="preserve"> PAGEREF _Toc20415004 \h </w:instrText>
             </w:r>
             <w:r>
               <w:rPr>
@@ -2734,7 +2714,7 @@
               <w:lang w:eastAsia="es-SV"/>
             </w:rPr>
           </w:pPr>
-          <w:hyperlink w:anchor="_Toc20155338" w:history="1">
+          <w:hyperlink w:anchor="_Toc20415005" w:history="1">
             <w:r>
               <w:rPr>
                 <w:rStyle w:val="Hipervnculo"/>
@@ -2777,7 +2757,7 @@
                 <w:noProof/>
                 <w:webHidden/>
               </w:rPr>
-              <w:instrText xml:space="preserve"> PAGEREF _Toc20155338 \h </w:instrText>
+              <w:instrText xml:space="preserve"> PAGEREF _Toc20415005 \h </w:instrText>
             </w:r>
             <w:r>
               <w:rPr>
@@ -2822,7 +2802,7 @@
               <w:lang w:eastAsia="es-SV"/>
             </w:rPr>
           </w:pPr>
-          <w:hyperlink w:anchor="_Toc20155339" w:history="1">
+          <w:hyperlink w:anchor="_Toc20415006" w:history="1">
             <w:r>
               <w:rPr>
                 <w:rStyle w:val="Hipervnculo"/>
@@ -2865,7 +2845,7 @@
                 <w:noProof/>
                 <w:webHidden/>
               </w:rPr>
-              <w:instrText xml:space="preserve"> PAGEREF _Toc20155339 \h </w:instrText>
+              <w:instrText xml:space="preserve"> PAGEREF _Toc20415006 \h </w:instrText>
             </w:r>
             <w:r>
               <w:rPr>
@@ -2910,7 +2890,7 @@
               <w:lang w:eastAsia="es-SV"/>
             </w:rPr>
           </w:pPr>
-          <w:hyperlink w:anchor="_Toc20155340" w:history="1">
+          <w:hyperlink w:anchor="_Toc20415007" w:history="1">
             <w:r>
               <w:rPr>
                 <w:rStyle w:val="Hipervnculo"/>
@@ -2953,7 +2933,7 @@
                 <w:noProof/>
                 <w:webHidden/>
               </w:rPr>
-              <w:instrText xml:space="preserve"> PAGEREF _Toc20155340 \h </w:instrText>
+              <w:instrText xml:space="preserve"> PAGEREF _Toc20415007 \h </w:instrText>
             </w:r>
             <w:r>
               <w:rPr>
@@ -2998,7 +2978,7 @@
               <w:lang w:eastAsia="es-SV"/>
             </w:rPr>
           </w:pPr>
-          <w:hyperlink w:anchor="_Toc20155341" w:history="1">
+          <w:hyperlink w:anchor="_Toc20415008" w:history="1">
             <w:r>
               <w:rPr>
                 <w:rStyle w:val="Hipervnculo"/>
@@ -3041,7 +3021,7 @@
                 <w:noProof/>
                 <w:webHidden/>
               </w:rPr>
-              <w:instrText xml:space="preserve"> PAGEREF _Toc20155341 \h </w:instrText>
+              <w:instrText xml:space="preserve"> PAGEREF _Toc20415008 \h </w:instrText>
             </w:r>
             <w:r>
               <w:rPr>
@@ -3086,7 +3066,7 @@
               <w:lang w:eastAsia="es-SV"/>
             </w:rPr>
           </w:pPr>
-          <w:hyperlink w:anchor="_Toc20155342" w:history="1">
+          <w:hyperlink w:anchor="_Toc20415009" w:history="1">
             <w:r>
               <w:rPr>
                 <w:rStyle w:val="Hipervnculo"/>
@@ -3129,7 +3109,7 @@
                 <w:noProof/>
                 <w:webHidden/>
               </w:rPr>
-              <w:instrText xml:space="preserve"> PAGEREF _Toc20155342 \h </w:instrText>
+              <w:instrText xml:space="preserve"> PAGEREF _Toc20415009 \h </w:instrText>
             </w:r>
             <w:r>
               <w:rPr>
@@ -3174,7 +3154,7 @@
               <w:lang w:eastAsia="es-SV"/>
             </w:rPr>
           </w:pPr>
-          <w:hyperlink w:anchor="_Toc20155343" w:history="1">
+          <w:hyperlink w:anchor="_Toc20415010" w:history="1">
             <w:r>
               <w:rPr>
                 <w:rStyle w:val="Hipervnculo"/>
@@ -3217,7 +3197,7 @@
                 <w:noProof/>
                 <w:webHidden/>
               </w:rPr>
-              <w:instrText xml:space="preserve"> PAGEREF _Toc20155343 \h </w:instrText>
+              <w:instrText xml:space="preserve"> PAGEREF _Toc20415010 \h </w:instrText>
             </w:r>
             <w:r>
               <w:rPr>
@@ -3261,7 +3241,7 @@
               <w:lang w:eastAsia="es-SV"/>
             </w:rPr>
           </w:pPr>
-          <w:hyperlink w:anchor="_Toc20155344" w:history="1">
+          <w:hyperlink w:anchor="_Toc20415011" w:history="1">
             <w:r>
               <w:rPr>
                 <w:rStyle w:val="Hipervnculo"/>
@@ -3288,7 +3268,7 @@
                 <w:noProof/>
                 <w:webHidden/>
               </w:rPr>
-              <w:instrText xml:space="preserve"> PAGEREF _Toc20155344 \h </w:instrText>
+              <w:instrText xml:space="preserve"> PAGEREF _Toc20415011 \h </w:instrText>
             </w:r>
             <w:r>
               <w:rPr>
@@ -3332,7 +3312,7 @@
               <w:lang w:eastAsia="es-SV"/>
             </w:rPr>
           </w:pPr>
-          <w:hyperlink w:anchor="_Toc20155345" w:history="1">
+          <w:hyperlink w:anchor="_Toc20415012" w:history="1">
             <w:r>
               <w:rPr>
                 <w:rStyle w:val="Hipervnculo"/>
@@ -3359,7 +3339,7 @@
                 <w:noProof/>
                 <w:webHidden/>
               </w:rPr>
-              <w:instrText xml:space="preserve"> PAGEREF _Toc20155345 \h </w:instrText>
+              <w:instrText xml:space="preserve"> PAGEREF _Toc20415012 \h </w:instrText>
             </w:r>
             <w:r>
               <w:rPr>
@@ -3403,7 +3383,7 @@
               <w:lang w:eastAsia="es-SV"/>
             </w:rPr>
           </w:pPr>
-          <w:hyperlink w:anchor="_Toc20155346" w:history="1">
+          <w:hyperlink w:anchor="_Toc20415013" w:history="1">
             <w:r>
               <w:rPr>
                 <w:rStyle w:val="Hipervnculo"/>
@@ -3430,7 +3410,7 @@
                 <w:noProof/>
                 <w:webHidden/>
               </w:rPr>
-              <w:instrText xml:space="preserve"> PAGEREF _Toc20155346 \h </w:instrText>
+              <w:instrText xml:space="preserve"> PAGEREF _Toc20415013 \h </w:instrText>
             </w:r>
             <w:r>
               <w:rPr>
@@ -3474,7 +3454,7 @@
               <w:lang w:eastAsia="es-SV"/>
             </w:rPr>
           </w:pPr>
-          <w:hyperlink w:anchor="_Toc20155347" w:history="1">
+          <w:hyperlink w:anchor="_Toc20415014" w:history="1">
             <w:r>
               <w:rPr>
                 <w:rStyle w:val="Hipervnculo"/>
@@ -3501,7 +3481,7 @@
                 <w:noProof/>
                 <w:webHidden/>
               </w:rPr>
-              <w:instrText xml:space="preserve"> PAGEREF _Toc20155347 \h </w:instrText>
+              <w:instrText xml:space="preserve"> PAGEREF _Toc20415014 \h </w:instrText>
             </w:r>
             <w:r>
               <w:rPr>
@@ -3545,7 +3525,7 @@
               <w:lang w:eastAsia="es-SV"/>
             </w:rPr>
           </w:pPr>
-          <w:hyperlink w:anchor="_Toc20155348" w:history="1">
+          <w:hyperlink w:anchor="_Toc20415015" w:history="1">
             <w:r>
               <w:rPr>
                 <w:rStyle w:val="Hipervnculo"/>
@@ -3572,7 +3552,7 @@
                 <w:noProof/>
                 <w:webHidden/>
               </w:rPr>
-              <w:instrText xml:space="preserve"> PAGEREF _Toc20155348 \h </w:instrText>
+              <w:instrText xml:space="preserve"> PAGEREF _Toc20415015 \h </w:instrText>
             </w:r>
             <w:r>
               <w:rPr>
@@ -3622,27 +3602,217 @@
       <w:pPr>
         <w:pStyle w:val="Ttulo1"/>
       </w:pPr>
-      <w:bookmarkStart w:id="1" w:name="_Toc20155319"/>
+    </w:p>
+    <w:p>
+      <w:pPr>
+        <w:pStyle w:val="Ttulo1"/>
+      </w:pPr>
+    </w:p>
+    <w:p>
+      <w:pPr>
+        <w:pStyle w:val="Ttulo1"/>
+      </w:pPr>
+    </w:p>
+    <w:p>
+      <w:pPr>
+        <w:pStyle w:val="Ttulo1"/>
+      </w:pPr>
+      <w:bookmarkStart w:id="1" w:name="_Toc20414986"/>
       <w:r>
         <w:t>INTRODUCCIÓN</w:t>
       </w:r>
       <w:bookmarkEnd w:id="1"/>
     </w:p>
     <w:p/>
-    <w:p/>
-    <w:p/>
-    <w:p/>
-    <w:p/>
-    <w:p/>
-    <w:p/>
-    <w:p/>
-    <w:p/>
-    <w:p/>
-    <w:p/>
-    <w:p/>
-    <w:p/>
-    <w:p/>
-    <w:p/>
+    <w:p>
+      <w:r>
+        <w:t>SCRUM, es una metodología de la gestión de proyectos, que permite controlar y planificar proyectos con un gran volumen de cambios de última hora, donde la incertidumbre es elevada, como futuros ingenieros, es indispensable que conozcamos y podamos implementarla adec</w:t>
+      </w:r>
+      <w:r>
+        <w:t>uadamente en nuestros proyectos.</w:t>
+      </w:r>
+    </w:p>
+    <w:p>
+      <w:r>
+        <w:t>E</w:t>
+      </w:r>
+      <w:r>
+        <w:t xml:space="preserve">s por eso, que en el presente trabajo, </w:t>
+      </w:r>
+      <w:r>
+        <w:t>i</w:t>
+      </w:r>
+      <w:r>
+        <w:t>mplementando la metodología SCRUM</w:t>
+      </w:r>
+      <w:r>
+        <w:t xml:space="preserve">, y gracias a la Cátedra de Tecnología Orientada a Objetos, </w:t>
+      </w:r>
+      <w:r>
+        <w:t>D</w:t>
+      </w:r>
+      <w:r>
+        <w:t xml:space="preserve">esarrollamos un Sistema Informático de Sondeo de Precios de la Canasta Básica, </w:t>
+      </w:r>
+      <w:r>
+        <w:t>diseñado para la Defensoría del Consumidor, con el cual puedan consultar los registros aportados por el equipo de sondeo,</w:t>
+      </w:r>
+      <w:r>
+        <w:t xml:space="preserve"> tanto miembros de la defensoría como cualquier interesado, </w:t>
+      </w:r>
+      <w:r>
+        <w:t xml:space="preserve"> y observar los precios actuales de dichos productos.</w:t>
+      </w:r>
+    </w:p>
+    <w:p>
+      <w:r>
+        <w:t>Presentaremos, el análisis de los procesos,</w:t>
+      </w:r>
+      <w:r>
+        <w:t xml:space="preserve"> haciendo uso del</w:t>
+      </w:r>
+      <w:r>
+        <w:t xml:space="preserve"> </w:t>
+      </w:r>
+      <w:r>
+        <w:rPr>
+          <w:rStyle w:val="e24kjd"/>
+        </w:rPr>
+        <w:t xml:space="preserve">Business </w:t>
+      </w:r>
+      <w:proofErr w:type="spellStart"/>
+      <w:r>
+        <w:rPr>
+          <w:rStyle w:val="e24kjd"/>
+        </w:rPr>
+        <w:t>Process</w:t>
+      </w:r>
+      <w:proofErr w:type="spellEnd"/>
+      <w:r>
+        <w:rPr>
+          <w:rStyle w:val="e24kjd"/>
+        </w:rPr>
+        <w:t xml:space="preserve"> </w:t>
+      </w:r>
+      <w:proofErr w:type="spellStart"/>
+      <w:r>
+        <w:rPr>
+          <w:rStyle w:val="e24kjd"/>
+        </w:rPr>
+        <w:t>Modeling</w:t>
+      </w:r>
+      <w:proofErr w:type="spellEnd"/>
+      <w:r>
+        <w:rPr>
+          <w:rStyle w:val="e24kjd"/>
+        </w:rPr>
+        <w:t xml:space="preserve"> </w:t>
+      </w:r>
+      <w:proofErr w:type="spellStart"/>
+      <w:r>
+        <w:rPr>
+          <w:rStyle w:val="e24kjd"/>
+        </w:rPr>
+        <w:t>Notation</w:t>
+      </w:r>
+      <w:proofErr w:type="spellEnd"/>
+      <w:r>
+        <w:rPr>
+          <w:rStyle w:val="e24kjd"/>
+        </w:rPr>
+        <w:t xml:space="preserve"> (</w:t>
+      </w:r>
+      <w:proofErr w:type="spellStart"/>
+      <w:r>
+        <w:rPr>
+          <w:rStyle w:val="e24kjd"/>
+          <w:bCs/>
+        </w:rPr>
+        <w:t>BPMN</w:t>
+      </w:r>
+      <w:proofErr w:type="spellEnd"/>
+      <w:r>
+        <w:rPr>
+          <w:rStyle w:val="e24kjd"/>
+        </w:rPr>
+        <w:t xml:space="preserve">) </w:t>
+      </w:r>
+      <w:r>
+        <w:rPr>
+          <w:rStyle w:val="e24kjd"/>
+        </w:rPr>
+        <w:t xml:space="preserve">que </w:t>
+      </w:r>
+      <w:r>
+        <w:rPr>
+          <w:rStyle w:val="e24kjd"/>
+        </w:rPr>
+        <w:t>es</w:t>
+      </w:r>
+      <w:r>
+        <w:rPr>
+          <w:rStyle w:val="e24kjd"/>
+        </w:rPr>
+        <w:t>,</w:t>
+      </w:r>
+      <w:r>
+        <w:rPr>
+          <w:rStyle w:val="e24kjd"/>
+        </w:rPr>
+        <w:t xml:space="preserve"> una notación gráfica que describe la lógica de los pasos de un proceso de Negocio. Esta notación ha sido especialmente diseñada </w:t>
+      </w:r>
+      <w:r>
+        <w:rPr>
+          <w:rStyle w:val="e24kjd"/>
+          <w:bCs/>
+        </w:rPr>
+        <w:t>para</w:t>
+      </w:r>
+      <w:r>
+        <w:rPr>
+          <w:rStyle w:val="e24kjd"/>
+        </w:rPr>
+        <w:t xml:space="preserve"> coordinar la secuencia de los procesos y los mensajes que fluyen entre los participantes de las diferentes actividades.</w:t>
+      </w:r>
+      <w:r>
+        <w:t xml:space="preserve"> L</w:t>
+      </w:r>
+      <w:r>
+        <w:t>os diagramas UML relacionados, y un aplicativo que satisfaga los requerimientos expuestos en el enunciado del proyecto, permitiendo que todo usuario no experto entienda de manera clara y concisa, el funcionamiento y desarrollo de la aplicación.</w:t>
+      </w:r>
+    </w:p>
+    <w:p>
+      <w:r>
+        <w:t xml:space="preserve">Actualmente, los proyectos, tanto informáticos como de cualquier índole, </w:t>
+      </w:r>
+      <w:r>
+        <w:t xml:space="preserve">se desarrollan en contextos muy versátiles. Son más complejos que antes, </w:t>
+      </w:r>
+      <w:r>
+        <w:t>donde los requerimiento</w:t>
+      </w:r>
+      <w:r>
+        <w:t xml:space="preserve">s del cliente y del mercado </w:t>
+      </w:r>
+      <w:r>
+        <w:t xml:space="preserve">son </w:t>
+      </w:r>
+      <w:r>
+        <w:t xml:space="preserve">mucho más variables, y con una incertidumbre elevada. Por eso, la aplicación del método </w:t>
+      </w:r>
+      <w:r>
+        <w:t>SCRUM</w:t>
+      </w:r>
+      <w:r>
+        <w:t xml:space="preserve"> se ha </w:t>
+      </w:r>
+      <w:r>
+        <w:t>convertido en la herramienta más importante</w:t>
+      </w:r>
+      <w:r>
+        <w:t xml:space="preserve"> en numerosos sectores, fuera del mundo del desarrollo de software.</w:t>
+      </w:r>
+    </w:p>
     <w:p/>
     <w:p/>
     <w:p/>
@@ -3664,11 +3834,12 @@
       </w:r>
     </w:p>
     <w:p/>
+    <w:p/>
     <w:p>
       <w:pPr>
         <w:pStyle w:val="Ttulo1"/>
       </w:pPr>
-      <w:bookmarkStart w:id="2" w:name="_Toc20155320"/>
+      <w:bookmarkStart w:id="2" w:name="_Toc20414987"/>
       <w:r>
         <w:t>OBJETIVOS</w:t>
       </w:r>
@@ -3694,16 +3865,7 @@
     <w:p/>
     <w:p/>
     <w:p/>
-    <w:p>
-      <w:pPr>
-        <w:tabs>
-          <w:tab w:val="left" w:pos="2742"/>
-        </w:tabs>
-      </w:pPr>
-      <w:r>
-        <w:tab/>
-      </w:r>
-    </w:p>
+    <w:p/>
     <w:p>
       <w:pPr>
         <w:tabs>
@@ -3722,7 +3884,7 @@
       <w:pPr>
         <w:pStyle w:val="Ttulo1"/>
       </w:pPr>
-      <w:bookmarkStart w:id="3" w:name="_Toc20155321"/>
+      <w:bookmarkStart w:id="3" w:name="_Toc20414988"/>
       <w:r>
         <w:lastRenderedPageBreak/>
         <w:t>Acta del Proyecto</w:t>
@@ -3736,7 +3898,7 @@
       <w:pPr>
         <w:pStyle w:val="Ttulo1"/>
       </w:pPr>
-      <w:bookmarkStart w:id="4" w:name="_Toc20155322"/>
+      <w:bookmarkStart w:id="4" w:name="_Toc20414989"/>
       <w:r>
         <w:t>Visión del Producto</w:t>
       </w:r>
@@ -3750,7 +3912,7 @@
       <w:pPr>
         <w:pStyle w:val="Ttulo1"/>
       </w:pPr>
-      <w:bookmarkStart w:id="5" w:name="_Toc20155323"/>
+      <w:bookmarkStart w:id="5" w:name="_Toc20414990"/>
       <w:r>
         <w:t xml:space="preserve">Diagramas de Procesos </w:t>
       </w:r>
@@ -3768,7 +3930,7 @@
       <w:pPr>
         <w:pStyle w:val="Ttulo1"/>
       </w:pPr>
-      <w:bookmarkStart w:id="6" w:name="_Toc20155324"/>
+      <w:bookmarkStart w:id="6" w:name="_Toc20414991"/>
       <w:r>
         <w:t>Automatización de Procesos</w:t>
       </w:r>
@@ -3782,7 +3944,7 @@
       <w:pPr>
         <w:pStyle w:val="Ttulo1"/>
       </w:pPr>
-      <w:bookmarkStart w:id="7" w:name="_Toc20155325"/>
+      <w:bookmarkStart w:id="7" w:name="_Toc20414992"/>
       <w:r>
         <w:t>Hoja de Ruta del Producto (Cronograma)</w:t>
       </w:r>
@@ -3797,16 +3959,11 @@
       <w:pPr>
         <w:pStyle w:val="Ttulo1"/>
       </w:pPr>
-      <w:bookmarkStart w:id="8" w:name="_Toc20155326"/>
-      <w:r>
-        <w:t xml:space="preserve">Organización del equipo del </w:t>
-      </w:r>
-      <w:proofErr w:type="spellStart"/>
-      <w:r>
-        <w:t>SCRUM</w:t>
+      <w:bookmarkStart w:id="8" w:name="_Toc20414993"/>
+      <w:r>
+        <w:t>Organización del equipo del SCRUM</w:t>
       </w:r>
       <w:bookmarkEnd w:id="8"/>
-      <w:proofErr w:type="spellEnd"/>
     </w:p>
     <w:p/>
     <w:p/>
@@ -3815,7 +3972,7 @@
       <w:pPr>
         <w:pStyle w:val="Ttulo1"/>
       </w:pPr>
-      <w:bookmarkStart w:id="9" w:name="_Toc20155327"/>
+      <w:bookmarkStart w:id="9" w:name="_Toc20414994"/>
       <w:r>
         <w:t>Listado del Producto</w:t>
       </w:r>
@@ -3830,7 +3987,7 @@
           <w:numId w:val="31"/>
         </w:numPr>
       </w:pPr>
-      <w:bookmarkStart w:id="10" w:name="_Toc20155328"/>
+      <w:bookmarkStart w:id="10" w:name="_Toc20414995"/>
       <w:r>
         <w:t>Historias de usuarios y criterios de aceptación</w:t>
       </w:r>
@@ -3845,7 +4002,7 @@
           <w:numId w:val="31"/>
         </w:numPr>
       </w:pPr>
-      <w:bookmarkStart w:id="11" w:name="_Toc20155329"/>
+      <w:bookmarkStart w:id="11" w:name="_Toc20414996"/>
       <w:r>
         <w:t xml:space="preserve">Priorizadas por valor de negocio y </w:t>
       </w:r>
@@ -3865,7 +4022,7 @@
           <w:numId w:val="31"/>
         </w:numPr>
       </w:pPr>
-      <w:bookmarkStart w:id="12" w:name="_Toc20155330"/>
+      <w:bookmarkStart w:id="12" w:name="_Toc20414997"/>
       <w:r>
         <w:t>Estimación por puntos de historia o días ideales</w:t>
       </w:r>
@@ -3880,7 +4037,7 @@
           <w:numId w:val="31"/>
         </w:numPr>
       </w:pPr>
-      <w:bookmarkStart w:id="13" w:name="_Toc20155331"/>
+      <w:bookmarkStart w:id="13" w:name="_Toc20414998"/>
       <w:r>
         <w:t>Estimación de velocidad e iteraciones requeridas</w:t>
       </w:r>
@@ -3892,7 +4049,7 @@
       <w:pPr>
         <w:pStyle w:val="Ttulo1"/>
       </w:pPr>
-      <w:bookmarkStart w:id="14" w:name="_Toc20155332"/>
+      <w:bookmarkStart w:id="14" w:name="_Toc20414999"/>
       <w:proofErr w:type="spellStart"/>
       <w:r>
         <w:t>Release</w:t>
@@ -3915,7 +4072,7 @@
       <w:pPr>
         <w:pStyle w:val="Ttulo1"/>
       </w:pPr>
-      <w:bookmarkStart w:id="15" w:name="_Toc20155333"/>
+      <w:bookmarkStart w:id="15" w:name="_Toc20415000"/>
       <w:r>
         <w:t xml:space="preserve">Sprint </w:t>
       </w:r>
@@ -3935,7 +4092,7 @@
           <w:numId w:val="33"/>
         </w:numPr>
       </w:pPr>
-      <w:bookmarkStart w:id="16" w:name="_Toc20155334"/>
+      <w:bookmarkStart w:id="16" w:name="_Toc20415001"/>
       <w:r>
         <w:t>Establecer las tareas asignadas y la asignación al equipo</w:t>
       </w:r>
@@ -3950,7 +4107,7 @@
           <w:numId w:val="33"/>
         </w:numPr>
       </w:pPr>
-      <w:bookmarkStart w:id="17" w:name="_Toc20155335"/>
+      <w:bookmarkStart w:id="17" w:name="_Toc20415002"/>
       <w:r>
         <w:t>Horas estimadas por miembro del equipo y por total del sprint</w:t>
       </w:r>
@@ -3973,7 +4130,7 @@
       <w:pPr>
         <w:pStyle w:val="Ttulo1"/>
       </w:pPr>
-      <w:bookmarkStart w:id="18" w:name="_Toc20155336"/>
+      <w:bookmarkStart w:id="18" w:name="_Toc20415003"/>
       <w:r>
         <w:t xml:space="preserve">Sprint </w:t>
       </w:r>
@@ -3993,23 +4150,15 @@
           <w:numId w:val="34"/>
         </w:numPr>
       </w:pPr>
-      <w:bookmarkStart w:id="19" w:name="_Toc20155337"/>
+      <w:bookmarkStart w:id="19" w:name="_Toc20415004"/>
       <w:r>
         <w:t xml:space="preserve">Diagramas utilizados en las tareas del Ciclo de vida del sistema (el </w:t>
       </w:r>
-      <w:proofErr w:type="gramStart"/>
-      <w:r>
-        <w:t>m</w:t>
-      </w:r>
-      <w:r>
-        <w:t>as</w:t>
-      </w:r>
-      <w:proofErr w:type="gramEnd"/>
-      <w:r>
-        <w:t xml:space="preserve"> </w:t>
-      </w:r>
-      <w:r>
-        <w:t>importante)</w:t>
+      <w:r>
+        <w:t>MÁS</w:t>
+      </w:r>
+      <w:r>
+        <w:t xml:space="preserve"> importante)</w:t>
       </w:r>
       <w:bookmarkEnd w:id="19"/>
     </w:p>
@@ -4021,7 +4170,7 @@
           <w:numId w:val="35"/>
         </w:numPr>
       </w:pPr>
-      <w:bookmarkStart w:id="20" w:name="_Toc20155338"/>
+      <w:bookmarkStart w:id="20" w:name="_Toc20415005"/>
       <w:r>
         <w:t>Diagrama de Caso de Uso</w:t>
       </w:r>
@@ -4036,13 +4185,12 @@
           <w:numId w:val="35"/>
         </w:numPr>
       </w:pPr>
-      <w:bookmarkStart w:id="21" w:name="_Toc20155339"/>
+      <w:bookmarkStart w:id="21" w:name="_Toc20415006"/>
       <w:r>
         <w:t>Diagrama de Secuencia y Actividades</w:t>
       </w:r>
       <w:bookmarkEnd w:id="21"/>
     </w:p>
-    <w:p/>
     <w:p/>
     <w:p/>
     <w:p>
@@ -4053,7 +4201,7 @@
           <w:numId w:val="35"/>
         </w:numPr>
       </w:pPr>
-      <w:bookmarkStart w:id="22" w:name="_Toc20155340"/>
+      <w:bookmarkStart w:id="22" w:name="_Toc20415007"/>
       <w:r>
         <w:t>Diagrama de Clases</w:t>
       </w:r>
@@ -4069,7 +4217,7 @@
           <w:numId w:val="35"/>
         </w:numPr>
       </w:pPr>
-      <w:bookmarkStart w:id="23" w:name="_Toc20155341"/>
+      <w:bookmarkStart w:id="23" w:name="_Toc20415008"/>
       <w:r>
         <w:t>Diseño de la base de datos</w:t>
       </w:r>
@@ -4084,7 +4232,7 @@
           <w:numId w:val="35"/>
         </w:numPr>
       </w:pPr>
-      <w:bookmarkStart w:id="24" w:name="_Toc20155342"/>
+      <w:bookmarkStart w:id="24" w:name="_Toc20415009"/>
       <w:r>
         <w:t>Diseño arquitectónico del sistema</w:t>
       </w:r>
@@ -4100,12 +4248,9 @@
           <w:numId w:val="35"/>
         </w:numPr>
       </w:pPr>
-      <w:bookmarkStart w:id="25" w:name="_Toc20155343"/>
-      <w:r>
-        <w:t>D</w:t>
-      </w:r>
-      <w:r>
-        <w:t>iagrama de Componentes y Despliegue</w:t>
+      <w:bookmarkStart w:id="25" w:name="_Toc20415010"/>
+      <w:r>
+        <w:t>Diagrama de Componentes y Despliegue</w:t>
       </w:r>
       <w:bookmarkEnd w:id="25"/>
     </w:p>
@@ -4117,7 +4262,7 @@
       <w:pPr>
         <w:pStyle w:val="Ttulo1"/>
       </w:pPr>
-      <w:bookmarkStart w:id="26" w:name="_Toc20155344"/>
+      <w:bookmarkStart w:id="26" w:name="_Toc20415011"/>
       <w:proofErr w:type="spellStart"/>
       <w:r>
         <w:t>Burdown</w:t>
@@ -4132,15 +4277,7 @@
       </w:r>
       <w:proofErr w:type="spellEnd"/>
       <w:r>
-        <w:t xml:space="preserve"> up Chart (al </w:t>
-      </w:r>
-      <w:proofErr w:type="gramStart"/>
-      <w:r>
-        <w:t>menos</w:t>
-      </w:r>
-      <w:proofErr w:type="gramEnd"/>
-      <w:r>
-        <w:t xml:space="preserve"> a mediados y al final del sprint)</w:t>
+        <w:t xml:space="preserve"> up Chart (al menos a mediados y al final del sprint)</w:t>
       </w:r>
       <w:bookmarkEnd w:id="26"/>
     </w:p>
@@ -4155,7 +4292,7 @@
       <w:pPr>
         <w:pStyle w:val="Ttulo1"/>
       </w:pPr>
-      <w:bookmarkStart w:id="27" w:name="_Toc20155345"/>
+      <w:bookmarkStart w:id="27" w:name="_Toc20415012"/>
       <w:r>
         <w:t xml:space="preserve">Sprint </w:t>
       </w:r>
@@ -4211,7 +4348,7 @@
       <w:pPr>
         <w:pStyle w:val="Ttulo1"/>
       </w:pPr>
-      <w:bookmarkStart w:id="28" w:name="_Toc20155346"/>
+      <w:bookmarkStart w:id="28" w:name="_Toc20415013"/>
       <w:r>
         <w:t>CONCLUSIONES</w:t>
       </w:r>
@@ -4229,7 +4366,7 @@
       <w:pPr>
         <w:pStyle w:val="Ttulo1"/>
       </w:pPr>
-      <w:bookmarkStart w:id="29" w:name="_Toc20155347"/>
+      <w:bookmarkStart w:id="29" w:name="_Toc20415014"/>
       <w:r>
         <w:t>RECOMENDACIONES</w:t>
       </w:r>
@@ -4253,7 +4390,7 @@
     <w:p/>
     <w:p/>
     <w:p/>
-    <w:bookmarkStart w:id="30" w:name="_Toc20155348" w:displacedByCustomXml="next"/>
+    <w:bookmarkStart w:id="30" w:name="_Toc20415015" w:displacedByCustomXml="next"/>
     <w:sdt>
       <w:sdtPr>
         <w:rPr>
@@ -4523,7 +4660,7 @@
         <w:noProof/>
         <w:szCs w:val="24"/>
       </w:rPr>
-      <w:t>ii</w:t>
+      <w:t>6</w:t>
     </w:r>
     <w:r>
       <w:rPr>
@@ -4641,16 +4778,8 @@
             <w:rPr>
               <w:b/>
             </w:rPr>
-            <w:t xml:space="preserve">DESARROLLO </w:t>
+            <w:t>DESARROLLO SCRUM</w:t>
           </w:r>
-          <w:proofErr w:type="spellStart"/>
-          <w:r>
-            <w:rPr>
-              <w:b/>
-            </w:rPr>
-            <w:t>SCRUM</w:t>
-          </w:r>
-          <w:proofErr w:type="spellEnd"/>
         </w:p>
       </w:tc>
     </w:tr>
@@ -7184,7 +7313,6 @@
   <w:style w:type="character" w:default="1" w:styleId="Fuentedeprrafopredeter">
     <w:name w:val="Default Paragraph Font"/>
     <w:uiPriority w:val="1"/>
-    <w:semiHidden/>
     <w:unhideWhenUsed/>
   </w:style>
   <w:style w:type="table" w:default="1" w:styleId="Tablanormal">
@@ -7693,6 +7821,11 @@
       <w:szCs w:val="20"/>
     </w:rPr>
   </w:style>
+  <w:style w:type="character" w:customStyle="1" w:styleId="e24kjd">
+    <w:name w:val="e24kjd"/>
+    <w:basedOn w:val="Fuentedeprrafopredeter"/>
+    <w:rsid w:val="00D8796B"/>
+  </w:style>
 </w:styles>
 </file>
 
@@ -8142,7 +8275,7 @@
 </file>
 
 <file path=customXml/itemProps1.xml><?xml version="1.0" encoding="utf-8"?>
-<ds:datastoreItem xmlns:ds="http://schemas.openxmlformats.org/officeDocument/2006/customXml" ds:itemID="{838A9146-2698-4C60-BC26-DC50A49280CB}">
+<ds:datastoreItem xmlns:ds="http://schemas.openxmlformats.org/officeDocument/2006/customXml" ds:itemID="{64B69294-9C4D-4FFD-9408-7EAE73287E10}">
   <ds:schemaRefs>
     <ds:schemaRef ds:uri="http://schemas.openxmlformats.org/officeDocument/2006/bibliography"/>
   </ds:schemaRefs>

</xml_diff>